<commit_message>
version for proof read
</commit_message>
<xml_diff>
--- a/lab_10/OpenRefine_Introduction.docx
+++ b/lab_10/OpenRefine_Introduction.docx
@@ -533,8 +533,9 @@
         </w:rPr>
         <w:t xml:space="preserve">. </w:t>
       </w:r>
-    </w:p>
-    <w:p>
+      <w:r>
+        <w:t xml:space="preserve"> </w:t>
+      </w:r>
       <w:r>
         <w:t>OpenRefine is to a large extent menu driven. But it also allows you to use a language for doing certain types of transformations.</w:t>
       </w:r>
@@ -555,16 +556,82 @@
         </w:rPr>
       </w:pPr>
       <w:r>
-        <w:t>The basic idea in OpenRefine is that you think of exploring</w:t>
-      </w:r>
-      <w:r>
-        <w:t xml:space="preserve"> your data in terms of patterns, called facets. OpenRefine also has functions for doing transformations of data. These transformations can be expressed in the language GREL although there are a few other options as well. As an example, you can decide to create a new column based on an existing column but with a transformation</w:t>
+        <w:t xml:space="preserve">The basic idea in OpenRefine is that you </w:t>
+      </w:r>
+      <w:r>
+        <w:t xml:space="preserve">should </w:t>
+      </w:r>
+      <w:r>
+        <w:t>think of exploring</w:t>
+      </w:r>
+      <w:r>
+        <w:t xml:space="preserve"> your data in terms of patterns, called facets.</w:t>
+      </w:r>
+      <w:r>
+        <w:t xml:space="preserve"> </w:t>
+      </w:r>
+      <w:proofErr w:type="gramStart"/>
+      <w:r>
+        <w:t>F</w:t>
+      </w:r>
+      <w:r>
+        <w:t>acets</w:t>
+      </w:r>
+      <w:r>
+        <w:t xml:space="preserve"> helps</w:t>
+      </w:r>
+      <w:proofErr w:type="gramEnd"/>
+      <w:r>
+        <w:t xml:space="preserve"> by characterizing data and give</w:t>
+      </w:r>
+      <w:r>
+        <w:t xml:space="preserve"> you </w:t>
+      </w:r>
+      <w:r>
+        <w:t>an</w:t>
+      </w:r>
+      <w:r>
+        <w:t xml:space="preserve"> overview of value ranges, missing values etc. </w:t>
+      </w:r>
+      <w:r>
+        <w:t xml:space="preserve"> </w:t>
+      </w:r>
+      <w:r>
+        <w:t>There are a number of facet</w:t>
+      </w:r>
+      <w:r>
+        <w:t>s</w:t>
+      </w:r>
+      <w:r>
+        <w:t xml:space="preserve"> </w:t>
+      </w:r>
+      <w:r>
+        <w:t>for different data types as well</w:t>
+      </w:r>
+      <w:r>
+        <w:t xml:space="preserve"> as plots such as scatter plots. Once you understand the data you can transform the data using pattern</w:t>
+      </w:r>
+      <w:r>
+        <w:t xml:space="preserve"> </w:t>
+      </w:r>
+      <w:r>
+        <w:t xml:space="preserve">matching and transformations. To support this </w:t>
+      </w:r>
+      <w:r>
+        <w:t>OpenRefine has functions for doing transformations of data. These transformations can be expressed in the language GREL although there are a few other options as well. As an example, you can decide to create a new column based on an existing column but with a transformation</w:t>
       </w:r>
       <w:r>
         <w:t xml:space="preserve"> applied to the data. GREL allows you to match in regular expressions, but also do common operations like trimming blanks, splitting strings etc. In addition it has </w:t>
       </w:r>
       <w:r>
-        <w:t>control structures such as if-statements. You can even have OpenRefine call out to URLS and insert the results in a column. OpenRefine also support fuzzy matching (clustering) of attribute values. It will suggest values to merge and will let you choose which one you like to use.</w:t>
+        <w:t xml:space="preserve">control structures such as if-statements. You can even have OpenRefine call out to URLS and insert the results in a column. OpenRefine also support fuzzy matching (clustering) of attribute values. It will suggest values to merge and will let you </w:t>
+      </w:r>
+      <w:r>
+        <w:lastRenderedPageBreak/>
+        <w:t>choose which one you like to use.</w:t>
+      </w:r>
+      <w:r>
+        <w:t xml:space="preserve"> You can adjust the way clustering works using parameters such as radius and character block matching.</w:t>
       </w:r>
     </w:p>
     <w:p>
@@ -582,7 +649,6 @@
         <w:pStyle w:val="Heading1"/>
       </w:pPr>
       <w:r>
-        <w:lastRenderedPageBreak/>
         <w:t>Instructions,</w:t>
       </w:r>
       <w:r>
@@ -595,6 +661,10 @@
     <w:p>
       <w:pPr>
         <w:pStyle w:val="normal0"/>
+        <w:rPr>
+          <w:color w:val="0000FF" w:themeColor="hyperlink"/>
+          <w:u w:val="single"/>
+        </w:rPr>
       </w:pPr>
       <w:r>
         <w:t>For Step-1 and Step-2 i</w:t>
@@ -610,6 +680,18 @@
           <w:t>here</w:t>
         </w:r>
       </w:hyperlink>
+      <w:r>
+        <w:rPr>
+          <w:rStyle w:val="Hyperlink"/>
+        </w:rPr>
+        <w:t xml:space="preserve">. </w:t>
+      </w:r>
+      <w:r>
+        <w:t>The lab describe a number of commands to try, but is also poses a few questions we like you to consider and experiment with. For the submissions you should answer the SUBMIS</w:t>
+      </w:r>
+      <w:r>
+        <w:t>SION questions embedded in the Lab description.</w:t>
+      </w:r>
     </w:p>
     <w:p>
       <w:pPr>
@@ -1131,24 +1213,12 @@
             <w:pPr>
               <w:pStyle w:val="normal0"/>
             </w:pPr>
-            <w:hyperlink r:id="rId13" w:history="1">
+            <w:hyperlink r:id="rId13" w:anchor="net" w:history="1">
               <w:r>
                 <w:rPr>
                   <w:rStyle w:val="Hyperlink"/>
                 </w:rPr>
-                <w:t>http:/</w:t>
-              </w:r>
-              <w:r>
-                <w:rPr>
-                  <w:rStyle w:val="Hyperlink"/>
-                </w:rPr>
-                <w:t>/</w:t>
-              </w:r>
-              <w:r>
-                <w:rPr>
-                  <w:rStyle w:val="Hyperlink"/>
-                </w:rPr>
-                <w:t>earthquake.usgs.gov/earthquakes/feed/v1.0/glossary.php#net</w:t>
+                <w:t>http://earthquake.usgs.gov/earthquakes/feed/v1.0/glossary.php#net</w:t>
               </w:r>
             </w:hyperlink>
           </w:p>
@@ -1239,6 +1309,7 @@
         <w:pStyle w:val="Heading2"/>
       </w:pPr>
       <w:r>
+        <w:lastRenderedPageBreak/>
         <w:t>Uploading data</w:t>
       </w:r>
     </w:p>
@@ -1247,7 +1318,16 @@
         <w:pStyle w:val="normal0"/>
       </w:pPr>
       <w:r>
-        <w:t>After you started OpenRefine you can pick a data set. For this first step choose the Customer Complaints Data set.</w:t>
+        <w:t>After you started OpenRefine you can pick a data set. For this first step choose the Customer Complaints Data set</w:t>
+      </w:r>
+      <w:r>
+        <w:t xml:space="preserve">  (dataset/</w:t>
+      </w:r>
+      <w:r>
+        <w:t>Consumer_Complaints.csv</w:t>
+      </w:r>
+      <w:r>
+        <w:t>)</w:t>
       </w:r>
     </w:p>
     <w:p>
@@ -1264,7 +1344,6 @@
         <w:rPr>
           <w:noProof/>
         </w:rPr>
-        <w:lastRenderedPageBreak/>
         <w:drawing>
           <wp:inline distT="0" distB="0" distL="0" distR="0" wp14:anchorId="6FB6D138" wp14:editId="3065540F">
             <wp:extent cx="5143500" cy="1178169"/>
@@ -1338,10 +1417,19 @@
         <w:t>correctly. You have the opportunity to look at the da</w:t>
       </w:r>
       <w:r>
-        <w:t>ta here and confirm it is ok. I</w:t>
-      </w:r>
-      <w:r>
-        <w:t>n this case we think it looks good and we click the “Create Project” button.</w:t>
+        <w:t xml:space="preserve">ta here and confirm it is ok. </w:t>
+      </w:r>
+      <w:r>
+        <w:t>Since we</w:t>
+      </w:r>
+      <w:r>
+        <w:t xml:space="preserve"> think it looks good and we </w:t>
+      </w:r>
+      <w:r>
+        <w:t xml:space="preserve">will now </w:t>
+      </w:r>
+      <w:r>
+        <w:t>click the “Create Project” button.</w:t>
       </w:r>
     </w:p>
     <w:p>
@@ -1402,9 +1490,6 @@
       </w:pPr>
     </w:p>
     <w:p>
-      <w:pPr>
-        <w:pStyle w:val="normal0"/>
-      </w:pPr>
       <w:r>
         <w:t>Also note that we specified that the first line should be parsed as column headers.</w:t>
       </w:r>
@@ -1592,7 +1677,22 @@
     </w:p>
     <w:p>
       <w:r>
-        <w:t xml:space="preserve">If you select text facet for state you will see a summary in the left column pane. It indicates you we have 62 different state value (?). </w:t>
+        <w:t>If you select text facet for ‘S</w:t>
+      </w:r>
+      <w:r>
+        <w:t>tate</w:t>
+      </w:r>
+      <w:r>
+        <w:t>” attribute</w:t>
+      </w:r>
+      <w:r>
+        <w:t xml:space="preserve"> you will see a summary in the left column pane. It indicates you we h</w:t>
+      </w:r>
+      <w:r>
+        <w:t>ave 62 different state values</w:t>
+      </w:r>
+      <w:r>
+        <w:t xml:space="preserve">. </w:t>
       </w:r>
       <w:r>
         <w:t>Try to figure out why.</w:t>
@@ -1676,11 +1776,21 @@
         <w:t xml:space="preserve">SUBMISSION 1: </w:t>
       </w:r>
       <w:r>
-        <w:t>How many rows are missing value in the state column? Explain how you came up with the number?</w:t>
-      </w:r>
-    </w:p>
-    <w:p/>
-    <w:p/>
+        <w:t>How many</w:t>
+      </w:r>
+      <w:r>
+        <w:t xml:space="preserve"> rows are missing value in the “S</w:t>
+      </w:r>
+      <w:r>
+        <w:t>tate</w:t>
+      </w:r>
+      <w:r>
+        <w:t>”</w:t>
+      </w:r>
+      <w:r>
+        <w:t xml:space="preserve"> column? Explain how you came up with the number?</w:t>
+      </w:r>
+    </w:p>
     <w:p>
       <w:pPr>
         <w:pStyle w:val="Heading2"/>
@@ -1691,7 +1801,13 @@
     </w:p>
     <w:p>
       <w:r>
-        <w:t>Try the text facet on zip codes, what h</w:t>
+        <w:t xml:space="preserve">Try the text facet on </w:t>
+      </w:r>
+      <w:r>
+        <w:t>“ZIP code”</w:t>
+      </w:r>
+      <w:r>
+        <w:t>, what h</w:t>
       </w:r>
       <w:r>
         <w:t xml:space="preserve">appens? You can see that there </w:t>
@@ -1701,6 +1817,17 @@
       </w:r>
       <w:r>
         <w:t xml:space="preserve"> 24748 different zip codes in this data set. Is that reasonable? Eye ball the data, does all zip codes look valid?</w:t>
+      </w:r>
+      <w:r>
+        <w:t xml:space="preserve"> You may need to research valid zip codes on the </w:t>
+      </w:r>
+      <w:proofErr w:type="gramStart"/>
+      <w:r>
+        <w:t>internet</w:t>
+      </w:r>
+      <w:proofErr w:type="gramEnd"/>
+      <w:r>
+        <w:t xml:space="preserve"> to determine if the values are reasonable.</w:t>
       </w:r>
     </w:p>
     <w:p/>
@@ -1812,7 +1939,6 @@
         <w:pStyle w:val="code"/>
       </w:pPr>
       <w:r>
-        <w:lastRenderedPageBreak/>
         <w:t>Edit Cell-&gt;Fill Down</w:t>
       </w:r>
     </w:p>
@@ -1830,6 +1956,9 @@
       </w:r>
       <w:r>
         <w:t xml:space="preserve"> </w:t>
+      </w:r>
+      <w:r>
+        <w:t>Is this a valid way filling in missing Zip codes. Can you think of a better way?</w:t>
       </w:r>
     </w:p>
     <w:p/>
@@ -1896,7 +2025,10 @@
         <w:t xml:space="preserve">As you can see in this screen shot row 151 has a missing zip code, so presumably the fill downs for Zip code and State has been un-done. </w:t>
       </w:r>
       <w:r>
-        <w:t>Observe that the list in Undo/Redo can look different for you if you have been issuing more or different commands.</w:t>
+        <w:t>Observe that the list in Undo/Redo can look different for you if you have been iss</w:t>
+      </w:r>
+      <w:r>
+        <w:t>uing more or different commands than we have so far in this lab.</w:t>
       </w:r>
     </w:p>
     <w:p/>
@@ -1951,24 +2083,16 @@
     <w:p/>
     <w:p>
       <w:r>
-        <w:rPr>
-          <w:rFonts w:ascii="Times New Roman" w:hAnsi="Times New Roman" w:cs="Times New Roman"/>
-        </w:rPr>
-        <w:t>●</w:t>
-      </w:r>
-      <w:r>
-        <w:t xml:space="preserve"> A3: </w:t>
-      </w:r>
-      <w:r>
-        <w:t>Transforming zip code column. Lets c</w:t>
+        <w:t>Lets c</w:t>
       </w:r>
       <w:r>
         <w:t>reate a new column called “ZipCode5” with all zip</w:t>
       </w:r>
-    </w:p>
-    <w:p>
-      <w:r>
-        <w:t>Codes that contain</w:t>
+      <w:r>
+        <w:t xml:space="preserve"> c</w:t>
+      </w:r>
+      <w:r>
+        <w:t>odes that contain</w:t>
       </w:r>
       <w:r>
         <w:t xml:space="preserve"> 5 digits preserved. All other rows should have the zip code 99999.</w:t>
@@ -2071,7 +2195,10 @@
     </w:p>
     <w:p>
       <w:r>
-        <w:t>For the Zip code column select:</w:t>
+        <w:t>For the ZIP</w:t>
+      </w:r>
+      <w:r>
+        <w:t xml:space="preserve"> code column select:</w:t>
       </w:r>
     </w:p>
     <w:p/>
@@ -2248,7 +2375,13 @@
     <w:p/>
     <w:p>
       <w:r>
-        <w:t xml:space="preserve">You should have the same type for </w:t>
+        <w:t xml:space="preserve">You should </w:t>
+      </w:r>
+      <w:r>
+        <w:t xml:space="preserve">now </w:t>
+      </w:r>
+      <w:r>
+        <w:t xml:space="preserve">have the same type for </w:t>
       </w:r>
       <w:r>
         <w:t>all cells in the created column. As an example the result should look something like the following.</w:t>
@@ -2365,7 +2498,13 @@
         <w:t xml:space="preserve">Upload the data </w:t>
       </w:r>
       <w:r>
-        <w:t>file eq2015.csv. After you checked that the data looks ok, create the project.</w:t>
+        <w:t xml:space="preserve">file </w:t>
+      </w:r>
+      <w:r>
+        <w:t>dataset/</w:t>
+      </w:r>
+      <w:r>
+        <w:t>eq2015.csv. After you checked that the data looks ok, create the project.</w:t>
       </w:r>
     </w:p>
     <w:p>
@@ -2455,7 +2594,13 @@
     <w:p/>
     <w:p>
       <w:r>
-        <w:t>Next we like to extract an approximate area from the “place” column. We would like to have a State or Country, and we like to store that information in a separate column we like to call “location”.</w:t>
+        <w:t xml:space="preserve">Next we like to extract an approximate area from the “place” column. We would like to have a State or Country, and we like to store that information in a </w:t>
+      </w:r>
+      <w:r>
+        <w:t xml:space="preserve">separate column we like to call </w:t>
+      </w:r>
+      <w:r>
+        <w:t>“location”.</w:t>
       </w:r>
     </w:p>
     <w:p/>
@@ -2473,7 +2618,18 @@
         <w:t xml:space="preserve"> separated components. </w:t>
       </w:r>
       <w:r>
-        <w:t>The components are one direction and distance; and a general location.</w:t>
+        <w:t xml:space="preserve">The components are: a </w:t>
+      </w:r>
+      <w:r>
+        <w:t>direction and distance</w:t>
+      </w:r>
+      <w:proofErr w:type="gramStart"/>
+      <w:r>
+        <w:t>;</w:t>
+      </w:r>
+      <w:proofErr w:type="gramEnd"/>
+      <w:r>
+        <w:t xml:space="preserve"> and a general location.</w:t>
       </w:r>
     </w:p>
     <w:p/>
@@ -2594,7 +2750,13 @@
     </w:p>
     <w:p>
       <w:r>
-        <w:t xml:space="preserve">But as you probably notice that did not work so well. In fact, not all cells have the two components. If you look at the data more closely it seems that is the place was in offshore the location component was missing. </w:t>
+        <w:t>But as you probably notice that did not work so well. In fact, not all cells have the two components. If you look at the da</w:t>
+      </w:r>
+      <w:r>
+        <w:t xml:space="preserve">ta more closely it seems that if the place was </w:t>
+      </w:r>
+      <w:r>
+        <w:t xml:space="preserve">offshore the location component was missing. </w:t>
       </w:r>
       <w:r>
         <w:t xml:space="preserve"> So we modify the expression as follows. </w:t>
@@ -2674,7 +2836,10 @@
     <w:p/>
     <w:p>
       <w:r>
-        <w:t>Check the resulting data. Does it seem reasonable, or are more adjustments needed.</w:t>
+        <w:t>Check the resulting data. Does it seem reasonable,</w:t>
+      </w:r>
+      <w:r>
+        <w:t xml:space="preserve"> or are more adjustments needed?</w:t>
       </w:r>
     </w:p>
     <w:p>
@@ -2864,7 +3029,13 @@
         <w:t xml:space="preserve">? </w:t>
       </w:r>
       <w:r>
-        <w:t xml:space="preserve"> You can change the parameters such as radius and Block Chars.</w:t>
+        <w:t xml:space="preserve"> You can</w:t>
+      </w:r>
+      <w:r>
+        <w:t xml:space="preserve"> change the parameters such as R</w:t>
+      </w:r>
+      <w:r>
+        <w:t>adius and Block Chars.</w:t>
       </w:r>
       <w:r>
         <w:t xml:space="preserve"> Radius provides a </w:t>
@@ -2873,7 +3044,13 @@
         <w:t>threshold</w:t>
       </w:r>
       <w:r>
-        <w:t xml:space="preserve"> for how close the strings should be to be considered representing the same entity. The Block Char parameter may behave a little counter intuitive. Blocking defines blocks within which the string distance </w:t>
+        <w:t xml:space="preserve"> for how close </w:t>
+      </w:r>
+      <w:r>
+        <w:t xml:space="preserve">(in terms of distance measure) </w:t>
+      </w:r>
+      <w:r>
+        <w:t xml:space="preserve">the strings should be to be considered representing the same entity. The Block Char parameter may behave a little counter intuitive. Blocking defines blocks within which the string distance </w:t>
       </w:r>
       <w:r>
         <w:t>method is</w:t>
@@ -3043,10 +3220,7 @@
         <w:t>SUBMISSION 6</w:t>
       </w:r>
       <w:r>
-        <w:t xml:space="preserve">: </w:t>
-      </w:r>
-      <w:r>
-        <w:t>Change block size to 2. Give 2 examples of new clusters that may be worthwhile merging.</w:t>
+        <w:t>: Change block size to 2. Give 2 examples of new clusters that may be worthwhile merging.</w:t>
       </w:r>
     </w:p>
     <w:p/>
@@ -3119,7 +3293,16 @@
     <w:p/>
     <w:p>
       <w:r>
-        <w:t xml:space="preserve">If you review the facet you will see that there still are values that seems wrong and that were not caught. There are single values, so the easiest if probably just to go in an edit those cells and fix the values. You can access the values by clicking on the facet widget. </w:t>
+        <w:t>If you review the facet you may still see</w:t>
+      </w:r>
+      <w:r>
+        <w:t xml:space="preserve"> values that seems wrong and </w:t>
+      </w:r>
+      <w:r>
+        <w:t xml:space="preserve">that were not caught. If these are single values </w:t>
+      </w:r>
+      <w:r>
+        <w:t xml:space="preserve">the easiest if probably just to go in an edit those cells and fix the values. You can access the values by clicking on the facet widget. </w:t>
       </w:r>
     </w:p>
     <w:p/>
@@ -3246,6 +3429,9 @@
       <w:r>
         <w:t xml:space="preserve"> </w:t>
       </w:r>
+      <w:r>
+        <w:t>What happens and why? How does the user experience compare with the clustering of location?</w:t>
+      </w:r>
     </w:p>
     <w:p/>
     <w:p>
@@ -3305,7 +3491,13 @@
     </w:p>
     <w:p>
       <w:r>
-        <w:t>In this lab we will go over a simple example of Levenshtein distance calculation. We will then ask you to calculate the distance for two strings</w:t>
+        <w:t xml:space="preserve">In this </w:t>
+      </w:r>
+      <w:r>
+        <w:t xml:space="preserve">part of the </w:t>
+      </w:r>
+      <w:r>
+        <w:t>lab we will go over a simple example of Levenshtein distance calculation. We will then ask you to calculate the distance for two strings</w:t>
       </w:r>
       <w:r>
         <w:t xml:space="preserve"> gumbarrel" and </w:t>
@@ -3314,7 +3506,13 @@
         <w:t>"gunbarell"</w:t>
       </w:r>
       <w:r>
-        <w:t>. We will point you to a simple implementation of the Levenshtein distance that you can use to check your result.</w:t>
+        <w:t xml:space="preserve">. We will point you to a </w:t>
+      </w:r>
+      <w:r>
+        <w:t>python</w:t>
+      </w:r>
+      <w:r>
+        <w:t xml:space="preserve"> implementation of the Levenshtein distance that you can use to check your result.</w:t>
       </w:r>
     </w:p>
     <w:p>
@@ -3327,7 +3525,10 @@
     </w:p>
     <w:p>
       <w:r>
-        <w:t>The following steps will just clone and build a Python Levenshtein module in a directory. It does not fully install the module. But you can use it to run a distance function from your shell to check your results.</w:t>
+        <w:t>The following steps will just clone and build a Python Levenshtein module in a directory. It does not fully install the module. But you can use it to run a distance function from y</w:t>
+      </w:r>
+      <w:r>
+        <w:t>our shell to check your results by running the python shell in the Levenshtein sub-directory.</w:t>
       </w:r>
     </w:p>
     <w:p>
@@ -3347,10 +3548,6 @@
       </w:r>
       <w:hyperlink r:id="rId36" w:history="1">
         <w:r>
-          <w:rPr>
-            <w:rStyle w:val="Hyperlink"/>
-            <w:rFonts w:ascii="@'4A^ˇ" w:hAnsi="@'4A^ˇ" w:cs="@'4A^ˇ"/>
-          </w:rPr>
           <w:t>https://github.com/ztane/python-Levenshtein/</w:t>
         </w:r>
       </w:hyperlink>
@@ -3475,11 +3672,19 @@
       <w:r>
         <w:t xml:space="preserve"> We will denote a cell with the </w:t>
       </w:r>
+      <w:proofErr w:type="gramStart"/>
       <w:r>
         <w:rPr>
           <w:rFonts w:ascii="Courier" w:hAnsi="Courier"/>
         </w:rPr>
-        <w:t>d[i,j],</w:t>
+        <w:t>d[</w:t>
+      </w:r>
+      <w:proofErr w:type="gramEnd"/>
+      <w:r>
+        <w:rPr>
+          <w:rFonts w:ascii="Courier" w:hAnsi="Courier"/>
+        </w:rPr>
+        <w:t>i,j],</w:t>
       </w:r>
       <w:r>
         <w:t xml:space="preserve"> where </w:t>
@@ -3503,13 +3708,21 @@
         <w:t xml:space="preserve"> is the column.</w:t>
       </w:r>
       <w:r>
-        <w:t xml:space="preserve"> The first column and row indi</w:t>
+        <w:t xml:space="preserve"> The dark column and row </w:t>
+      </w:r>
+      <w:r>
+        <w:t>indi</w:t>
       </w:r>
       <w:r>
         <w:t xml:space="preserve">cates the </w:t>
       </w:r>
-      <w:r>
-        <w:t>indices we will be using.</w:t>
+      <w:proofErr w:type="spellStart"/>
+      <w:r>
+        <w:t>indice</w:t>
+      </w:r>
+      <w:proofErr w:type="spellEnd"/>
+      <w:r>
+        <w:t xml:space="preserve"> number we will be using for the actual calculation matrix.</w:t>
       </w:r>
     </w:p>
     <w:p/>
@@ -3532,10 +3745,29 @@
         <w:pStyle w:val="LabMath"/>
       </w:pPr>
       <w:r>
-        <w:t>Denote the column by c and row b</w:t>
-      </w:r>
-      <w:r>
-        <w:t xml:space="preserve">y r. We have n rows and m columns. </w:t>
+        <w:lastRenderedPageBreak/>
+        <w:t xml:space="preserve">Denote the </w:t>
+      </w:r>
+      <w:r>
+        <w:t>row by r</w:t>
+      </w:r>
+      <w:r>
+        <w:t xml:space="preserve"> and </w:t>
+      </w:r>
+      <w:r>
+        <w:t>column</w:t>
+      </w:r>
+      <w:r>
+        <w:t xml:space="preserve"> b</w:t>
+      </w:r>
+      <w:r>
+        <w:t xml:space="preserve">y </w:t>
+      </w:r>
+      <w:r>
+        <w:t>c</w:t>
+      </w:r>
+      <w:r>
+        <w:t xml:space="preserve">. We have n rows and m columns. </w:t>
       </w:r>
     </w:p>
     <w:p>
@@ -3543,9 +3775,13 @@
         <w:pStyle w:val="LabMath"/>
       </w:pPr>
       <w:r>
-        <w:lastRenderedPageBreak/>
         <w:t>d[i,j] denotes the value on row i and columns j.</w:t>
       </w:r>
+    </w:p>
+    <w:p>
+      <w:pPr>
+        <w:pStyle w:val="LabMath"/>
+      </w:pPr>
     </w:p>
     <w:p>
       <w:pPr>
@@ -3661,6 +3897,11 @@
       <w:pPr>
         <w:pStyle w:val="LabMath"/>
       </w:pPr>
+    </w:p>
+    <w:p>
+      <w:pPr>
+        <w:pStyle w:val="LabMath"/>
+      </w:pPr>
       <w:r>
         <w:t>d[i,j]</w:t>
       </w:r>
@@ -3674,7 +3915,13 @@
         <w:t xml:space="preserve"> the minimum of</w:t>
       </w:r>
       <w:r>
-        <w:t>: d[i-1,j]+1 or d[i,j-1]+1 or d[i-1, j-1]+cost[I,j]</w:t>
+        <w:t>: d[i-1,j]+1 or d[i,j-1]+1 or d[i-1, j-1]+cost[</w:t>
+      </w:r>
+      <w:r>
+        <w:t>i</w:t>
+      </w:r>
+      <w:r>
+        <w:t>,j]</w:t>
       </w:r>
     </w:p>
     <w:p>
@@ -3688,6 +3935,7 @@
     <w:p>
       <w:pPr>
         <w:pStyle w:val="code"/>
+        <w:ind w:firstLine="0"/>
       </w:pPr>
     </w:p>
     <w:p>
@@ -3700,7 +3948,19 @@
         <w:rPr>
           <w:noProof/>
         </w:rPr>
-        <w:t xml:space="preserve">We first set up the matrix. The blue row and column just contains the i and j values. We then insert values </w:t>
+        <w:t xml:space="preserve">We first set up the matrix. The </w:t>
+      </w:r>
+      <w:r>
+        <w:rPr>
+          <w:noProof/>
+        </w:rPr>
+        <w:t>dark</w:t>
+      </w:r>
+      <w:r>
+        <w:rPr>
+          <w:noProof/>
+        </w:rPr>
+        <w:t xml:space="preserve"> row and column just contains the i and j values. We then insert values </w:t>
       </w:r>
       <w:r>
         <w:rPr>
@@ -5410,6 +5670,7 @@
     <w:p>
       <w:pPr>
         <w:pStyle w:val="code"/>
+        <w:ind w:left="720"/>
       </w:pPr>
       <w:r>
         <w:t>d[2,2],</w:t>
@@ -5424,6 +5685,7 @@
     <w:p>
       <w:pPr>
         <w:pStyle w:val="code"/>
+        <w:ind w:left="720"/>
       </w:pPr>
       <w:r>
         <w:t>d[3,2], cost is 1</w:t>
@@ -5438,6 +5700,7 @@
     <w:p>
       <w:pPr>
         <w:pStyle w:val="code"/>
+        <w:ind w:left="720"/>
       </w:pPr>
       <w:r>
         <w:t>d[4,2], cost is 1, minimum is d[3,2]+1=&gt;2</w:t>
@@ -5446,6 +5709,7 @@
     <w:p>
       <w:pPr>
         <w:pStyle w:val="code"/>
+        <w:ind w:left="720"/>
       </w:pPr>
       <w:r>
         <w:t>d[5,2], cost is 1, minimum is d[4,2]+1=&gt;3</w:t>
@@ -5454,6 +5718,7 @@
     <w:p>
       <w:pPr>
         <w:pStyle w:val="code"/>
+        <w:ind w:left="720"/>
       </w:pPr>
       <w:r>
         <w:t>d[6</w:t>
@@ -5465,6 +5730,7 @@
     <w:p>
       <w:pPr>
         <w:pStyle w:val="code"/>
+        <w:ind w:left="720"/>
       </w:pPr>
       <w:r>
         <w:t>d[7,2], c</w:t>
@@ -5476,6 +5742,7 @@
     <w:p>
       <w:pPr>
         <w:pStyle w:val="code"/>
+        <w:ind w:left="720"/>
       </w:pPr>
       <w:r>
         <w:t>d[8,2], c</w:t>
@@ -6841,6 +7108,8 @@
                 <w:rFonts w:ascii="@'4A^ˇ" w:hAnsi="@'4A^ˇ" w:cs="@'4A^ˇ"/>
               </w:rPr>
             </w:pPr>
+            <w:bookmarkStart w:id="1" w:name="_GoBack"/>
+            <w:bookmarkEnd w:id="1"/>
             <w:r>
               <w:rPr>
                 <w:rFonts w:ascii="@'4A^ˇ" w:hAnsi="@'4A^ˇ" w:cs="@'4A^ˇ"/>
@@ -7140,6 +7409,7 @@
     <w:p/>
     <w:p>
       <w:r>
+        <w:lastRenderedPageBreak/>
         <w:t xml:space="preserve">Lets calculate the </w:t>
       </w:r>
       <w:proofErr w:type="gramStart"/>
@@ -7172,6 +7442,7 @@
     <w:p>
       <w:pPr>
         <w:pStyle w:val="code"/>
+        <w:ind w:left="720"/>
       </w:pPr>
       <w:r>
         <w:t>d[2,3], c</w:t>
@@ -7183,9 +7454,9 @@
     <w:p>
       <w:pPr>
         <w:pStyle w:val="code"/>
-      </w:pPr>
-      <w:r>
-        <w:lastRenderedPageBreak/>
+        <w:ind w:left="720"/>
+      </w:pPr>
+      <w:r>
         <w:t>d[3,3], c</w:t>
       </w:r>
       <w:r>
@@ -7195,6 +7466,7 @@
     <w:p>
       <w:pPr>
         <w:pStyle w:val="code"/>
+        <w:ind w:left="720"/>
       </w:pPr>
       <w:r>
         <w:t>d[4,3], cost is 1, minimum is d[3,2]+1=&gt;2</w:t>
@@ -7206,6 +7478,7 @@
     <w:p>
       <w:pPr>
         <w:pStyle w:val="code"/>
+        <w:ind w:left="720"/>
       </w:pPr>
       <w:r>
         <w:t>d[5,3], cost is 0, minimum is d[4,2]+0=&gt;2</w:t>
@@ -7214,14 +7487,10 @@
     <w:p>
       <w:pPr>
         <w:pStyle w:val="code"/>
-      </w:pPr>
-      <w:r>
-        <w:t>d[6,3], cos</w:t>
-      </w:r>
-      <w:bookmarkStart w:id="1" w:name="_GoBack"/>
-      <w:bookmarkEnd w:id="1"/>
-      <w:r>
-        <w:t>t is 1, minimum is d[5,3]+1</w:t>
+        <w:ind w:left="720"/>
+      </w:pPr>
+      <w:r>
+        <w:t>d[6,3], cost is 1, minimum is d[5,3]+1</w:t>
       </w:r>
       <w:r>
         <w:t>=&gt;3</w:t>
@@ -7230,6 +7499,7 @@
     <w:p>
       <w:pPr>
         <w:pStyle w:val="code"/>
+        <w:ind w:left="720"/>
       </w:pPr>
       <w:r>
         <w:t>d[7,3], cost is 1, minimum is d[6,2]+1=&gt;4, or d[6,3]+1</w:t>
@@ -7238,6 +7508,7 @@
     <w:p>
       <w:pPr>
         <w:pStyle w:val="code"/>
+        <w:ind w:left="720"/>
       </w:pPr>
       <w:r>
         <w:t>d[8,3], cost is 1, minimum is d[7,2]+1=&gt;4</w:t>
@@ -10905,6 +11176,7 @@
         <w:pStyle w:val="Heading2"/>
       </w:pPr>
       <w:r>
+        <w:lastRenderedPageBreak/>
         <w:t>Calculation</w:t>
       </w:r>
       <w:r>
@@ -13569,7 +13841,7 @@
         <w:rStyle w:val="PageNumber"/>
         <w:noProof/>
       </w:rPr>
-      <w:t>17</w:t>
+      <w:t>18</w:t>
     </w:r>
     <w:r>
       <w:rPr>

</xml_diff>

<commit_message>
fixed matrix and included PYTHONPATH instruction
</commit_message>
<xml_diff>
--- a/lab_10/OpenRefine_Introduction.docx
+++ b/lab_10/OpenRefine_Introduction.docx
@@ -566,8 +566,6 @@
           <w:t>here</w:t>
         </w:r>
       </w:hyperlink>
-      <w:bookmarkStart w:id="0" w:name="_GoBack"/>
-      <w:bookmarkEnd w:id="0"/>
       <w:r>
         <w:rPr>
           <w:color w:val="1155CD"/>
@@ -1533,8 +1531,8 @@
           <w:rFonts w:ascii="@'4A^ˇ" w:hAnsi="@'4A^ˇ" w:cs="@'4A^ˇ"/>
         </w:rPr>
       </w:pPr>
-      <w:bookmarkStart w:id="1" w:name="h.o59uwx6sscy1" w:colFirst="0" w:colLast="0"/>
-      <w:bookmarkEnd w:id="1"/>
+      <w:bookmarkStart w:id="0" w:name="h.o59uwx6sscy1" w:colFirst="0" w:colLast="0"/>
+      <w:bookmarkEnd w:id="0"/>
     </w:p>
     <w:p>
       <w:pPr>
@@ -2918,14 +2916,12 @@
       <w:r>
         <w:t xml:space="preserve">following </w:t>
       </w:r>
-      <w:proofErr w:type="gramStart"/>
       <w:r>
         <w:t>expression</w:t>
       </w:r>
       <w:r>
         <w:t>:</w:t>
       </w:r>
-      <w:proofErr w:type="gramEnd"/>
     </w:p>
     <w:p/>
     <w:p>
@@ -3322,15 +3318,7 @@
         <w:t xml:space="preserve"> </w:t>
       </w:r>
       <w:r>
-        <w:t>“</w:t>
-      </w:r>
-      <w:proofErr w:type="spellStart"/>
-      <w:r>
-        <w:t>nst</w:t>
-      </w:r>
-      <w:proofErr w:type="spellEnd"/>
-      <w:r>
-        <w:t xml:space="preserve">” </w:t>
+        <w:t xml:space="preserve">“nst” </w:t>
       </w:r>
       <w:r>
         <w:t xml:space="preserve">column </w:t>
@@ -3339,15 +3327,7 @@
         <w:t xml:space="preserve">is missing quite a few values. </w:t>
       </w:r>
       <w:r>
-        <w:t xml:space="preserve">Look up the </w:t>
-      </w:r>
-      <w:proofErr w:type="spellStart"/>
-      <w:r>
-        <w:t>nst</w:t>
-      </w:r>
-      <w:proofErr w:type="spellEnd"/>
-      <w:r>
-        <w:t xml:space="preserve"> attribute in the glossary. What would happen if we just ignored </w:t>
+        <w:t xml:space="preserve">Look up the nst attribute in the glossary. What would happen if we just ignored </w:t>
       </w:r>
       <w:r>
         <w:t xml:space="preserve">a </w:t>
@@ -4630,11 +4610,6 @@
       <w:pPr>
         <w:ind w:left="720"/>
       </w:pPr>
-    </w:p>
-    <w:p>
-      <w:pPr>
-        <w:ind w:left="720"/>
-      </w:pPr>
       <w:r>
         <w:t>Hint</w:t>
       </w:r>
@@ -4711,11 +4686,9 @@
       <w:r>
         <w:t>“</w:t>
       </w:r>
-      <w:proofErr w:type="spellStart"/>
       <w:r>
         <w:t>gumbarrel</w:t>
       </w:r>
-      <w:proofErr w:type="spellEnd"/>
       <w:r>
         <w:t>”</w:t>
       </w:r>
@@ -4725,11 +4698,9 @@
       <w:r>
         <w:t>“</w:t>
       </w:r>
-      <w:proofErr w:type="spellStart"/>
       <w:r>
         <w:t>gunbarell</w:t>
       </w:r>
-      <w:proofErr w:type="spellEnd"/>
       <w:r>
         <w:t>.”</w:t>
       </w:r>
@@ -4899,9 +4870,73 @@
     </w:p>
     <w:p>
       <w:pPr>
+        <w:pStyle w:val="code"/>
+      </w:pPr>
+    </w:p>
+    <w:p>
+      <w:r>
+        <w:t xml:space="preserve">If you want to execute this function from </w:t>
+      </w:r>
+      <w:r>
+        <w:t>an</w:t>
+      </w:r>
+      <w:bookmarkStart w:id="1" w:name="_GoBack"/>
+      <w:bookmarkEnd w:id="1"/>
+      <w:r>
+        <w:t xml:space="preserve">other location. Set you </w:t>
+      </w:r>
+      <w:r>
+        <w:rPr>
+          <w:rFonts w:ascii="Courier" w:hAnsi="Courier"/>
+        </w:rPr>
+        <w:t>PYTHONPATH</w:t>
+      </w:r>
+      <w:r>
+        <w:t xml:space="preserve">. If we assume you installed Levenshtein in the following directory: </w:t>
+      </w:r>
+      <w:r>
+        <w:rPr>
+          <w:rFonts w:ascii="Courier" w:hAnsi="Courier"/>
+        </w:rPr>
+        <w:t>/tmp/python-Levenshtein-0.12.0/Levenshtein</w:t>
+      </w:r>
+    </w:p>
+    <w:p/>
+    <w:p>
+      <w:r>
+        <w:t xml:space="preserve">Define </w:t>
+      </w:r>
+      <w:r>
+        <w:rPr>
+          <w:rFonts w:ascii="Courier" w:hAnsi="Courier"/>
+        </w:rPr>
+        <w:t>PYTHONPATH</w:t>
+      </w:r>
+      <w:r>
+        <w:t xml:space="preserve"> as follows and then </w:t>
+      </w:r>
+      <w:r>
+        <w:t>restart python and call the function.</w:t>
+      </w:r>
+    </w:p>
+    <w:p/>
+    <w:p>
+      <w:pPr>
+        <w:pStyle w:val="code"/>
+      </w:pPr>
+      <w:r>
+        <w:t>export PYTHONPATH=$PYTHONPATH:"/tmp</w:t>
+      </w:r>
+      <w:r>
+        <w:t>/python-Levenshtein-0.12.0/Levenshtein"</w:t>
+      </w:r>
+    </w:p>
+    <w:p>
+      <w:pPr>
         <w:pStyle w:val="Heading2"/>
       </w:pPr>
       <w:r>
+        <w:lastRenderedPageBreak/>
         <w:t>Example</w:t>
       </w:r>
       <w:r>
@@ -4945,27 +4980,11 @@
       <w:r>
         <w:t xml:space="preserve"> We will denote a cell with </w:t>
       </w:r>
-      <w:proofErr w:type="gramStart"/>
       <w:r>
         <w:rPr>
           <w:rFonts w:ascii="Courier" w:hAnsi="Courier"/>
         </w:rPr>
-        <w:t>d[</w:t>
-      </w:r>
-      <w:proofErr w:type="spellStart"/>
-      <w:proofErr w:type="gramEnd"/>
-      <w:r>
-        <w:rPr>
-          <w:rFonts w:ascii="Courier" w:hAnsi="Courier"/>
-        </w:rPr>
-        <w:t>i,j</w:t>
-      </w:r>
-      <w:proofErr w:type="spellEnd"/>
-      <w:r>
-        <w:rPr>
-          <w:rFonts w:ascii="Courier" w:hAnsi="Courier"/>
-        </w:rPr>
-        <w:t>]</w:t>
+        <w:t>d[i,j]</w:t>
       </w:r>
       <w:r>
         <w:t>,</w:t>
@@ -4973,14 +4992,12 @@
       <w:r>
         <w:t xml:space="preserve"> where </w:t>
       </w:r>
-      <w:proofErr w:type="spellStart"/>
       <w:r>
         <w:rPr>
           <w:rFonts w:ascii="Courier" w:hAnsi="Courier"/>
         </w:rPr>
         <w:t>i</w:t>
       </w:r>
-      <w:proofErr w:type="spellEnd"/>
       <w:r>
         <w:t xml:space="preserve"> is the row and </w:t>
       </w:r>
@@ -5029,7 +5046,6 @@
         <w:pStyle w:val="LabMath"/>
       </w:pPr>
       <w:r>
-        <w:lastRenderedPageBreak/>
         <w:t xml:space="preserve">Denote the </w:t>
       </w:r>
       <w:r>
@@ -6943,19 +6959,11 @@
       <w:r>
         <w:t xml:space="preserve">s calculate </w:t>
       </w:r>
-      <w:proofErr w:type="gramStart"/>
       <w:r>
         <w:rPr>
           <w:rFonts w:ascii="Courier" w:hAnsi="Courier"/>
         </w:rPr>
-        <w:t>d[</w:t>
-      </w:r>
-      <w:proofErr w:type="gramEnd"/>
-      <w:r>
-        <w:rPr>
-          <w:rFonts w:ascii="Courier" w:hAnsi="Courier"/>
-        </w:rPr>
-        <w:t>i,2</w:t>
+        <w:t>d[i,2</w:t>
       </w:r>
       <w:r>
         <w:rPr>
@@ -7639,6 +7647,7 @@
               <w:rPr>
                 <w:rFonts w:ascii="@'4A^ˇ" w:hAnsi="@'4A^ˇ" w:cs="@'4A^ˇ"/>
               </w:rPr>
+              <w:lastRenderedPageBreak/>
               <w:t>2</w:t>
             </w:r>
           </w:p>
@@ -8714,7 +8723,6 @@
     <w:p/>
     <w:p>
       <w:r>
-        <w:lastRenderedPageBreak/>
         <w:t>Let</w:t>
       </w:r>
       <w:r>
@@ -8723,19 +8731,11 @@
       <w:r>
         <w:t xml:space="preserve">s calculate </w:t>
       </w:r>
-      <w:proofErr w:type="gramStart"/>
       <w:r>
         <w:rPr>
           <w:rFonts w:ascii="Courier" w:hAnsi="Courier"/>
         </w:rPr>
-        <w:t>d[</w:t>
-      </w:r>
-      <w:proofErr w:type="gramEnd"/>
-      <w:r>
-        <w:rPr>
-          <w:rFonts w:ascii="Courier" w:hAnsi="Courier"/>
-        </w:rPr>
-        <w:t>i,3]</w:t>
+        <w:t>d[i,3]</w:t>
       </w:r>
       <w:r>
         <w:t>,</w:t>
@@ -10132,7 +10132,7 @@
               <w:rPr>
                 <w:rFonts w:ascii="@'4A^ˇ" w:hAnsi="@'4A^ˇ" w:cs="@'4A^ˇ"/>
               </w:rPr>
-              <w:t>3</w:t>
+              <w:t>4</w:t>
             </w:r>
           </w:p>
         </w:tc>
@@ -10294,7 +10294,7 @@
               <w:rPr>
                 <w:rFonts w:ascii="@'4A^ˇ" w:hAnsi="@'4A^ˇ" w:cs="@'4A^ˇ"/>
               </w:rPr>
-              <w:t>3</w:t>
+              <w:t>5</w:t>
             </w:r>
           </w:p>
         </w:tc>
@@ -10456,7 +10456,7 @@
               <w:rPr>
                 <w:rFonts w:ascii="@'4A^ˇ" w:hAnsi="@'4A^ˇ" w:cs="@'4A^ˇ"/>
               </w:rPr>
-              <w:t>4</w:t>
+              <w:t>6</w:t>
             </w:r>
           </w:p>
         </w:tc>
@@ -10476,7 +10476,7 @@
               <w:rPr>
                 <w:rFonts w:ascii="@'4A^ˇ" w:hAnsi="@'4A^ˇ" w:cs="@'4A^ˇ"/>
               </w:rPr>
-              <w:t>4</w:t>
+              <w:t>5</w:t>
             </w:r>
           </w:p>
         </w:tc>
@@ -10575,19 +10575,11 @@
       <w:r>
         <w:t xml:space="preserve">You see the calculated edit distance in cell </w:t>
       </w:r>
-      <w:proofErr w:type="gramStart"/>
       <w:r>
         <w:rPr>
           <w:rFonts w:ascii="Courier" w:hAnsi="Courier"/>
         </w:rPr>
-        <w:t>d[</w:t>
-      </w:r>
-      <w:proofErr w:type="gramEnd"/>
-      <w:r>
-        <w:rPr>
-          <w:rFonts w:ascii="Courier" w:hAnsi="Courier"/>
-        </w:rPr>
-        <w:t>8,7]</w:t>
+        <w:t>d[8,7]</w:t>
       </w:r>
       <w:r>
         <w:t>.</w:t>
@@ -12371,7 +12363,7 @@
               <w:rPr>
                 <w:rFonts w:ascii="@'4A^ˇ" w:hAnsi="@'4A^ˇ" w:cs="@'4A^ˇ"/>
               </w:rPr>
-              <w:t>4</w:t>
+              <w:t>5</w:t>
             </w:r>
           </w:p>
         </w:tc>
@@ -12470,6 +12462,7 @@
     </w:p>
     <w:p>
       <w:r>
+        <w:lastRenderedPageBreak/>
         <w:t>If you use the Levenshtein function t</w:t>
       </w:r>
       <w:r>
@@ -12520,7 +12513,6 @@
         <w:pStyle w:val="Heading2"/>
       </w:pPr>
       <w:r>
-        <w:lastRenderedPageBreak/>
         <w:t>Calculation</w:t>
       </w:r>
       <w:r>
@@ -12529,11 +12521,9 @@
       <w:r>
         <w:t>“</w:t>
       </w:r>
-      <w:proofErr w:type="spellStart"/>
       <w:r>
         <w:t>gumbarrel</w:t>
       </w:r>
-      <w:proofErr w:type="spellEnd"/>
       <w:r>
         <w:t>”</w:t>
       </w:r>
@@ -12549,11 +12539,9 @@
       <w:r>
         <w:t>“</w:t>
       </w:r>
-      <w:proofErr w:type="spellStart"/>
       <w:r>
         <w:t>gunbarell</w:t>
       </w:r>
-      <w:proofErr w:type="spellEnd"/>
       <w:r>
         <w:t>”</w:t>
       </w:r>
@@ -12566,21 +12554,8 @@
         <w:t>between</w:t>
       </w:r>
       <w:r>
-        <w:t xml:space="preserve"> the words “</w:t>
-      </w:r>
-      <w:proofErr w:type="spellStart"/>
-      <w:r>
-        <w:t>gumbarrel</w:t>
-      </w:r>
-      <w:proofErr w:type="spellEnd"/>
-      <w:r>
-        <w:t>” and “</w:t>
-      </w:r>
-      <w:proofErr w:type="spellStart"/>
-      <w:r>
-        <w:t>gunbarell</w:t>
-      </w:r>
-      <w:proofErr w:type="spellEnd"/>
+        <w:t xml:space="preserve"> the words “gumbarrel” and “gunbarell</w:t>
+      </w:r>
       <w:r>
         <w:t>.”</w:t>
       </w:r>
@@ -15268,7 +15243,7 @@
         <w:rStyle w:val="PageNumber"/>
         <w:noProof/>
       </w:rPr>
-      <w:t>1</w:t>
+      <w:t>16</w:t>
     </w:r>
     <w:r>
       <w:rPr>

</xml_diff>